<commit_message>
Resultado do plano de testes
Todos os testes foram realizado e o resultado impresso no próprio documento.
</commit_message>
<xml_diff>
--- a/Plano de testes.docx
+++ b/Plano de testes.docx
@@ -182,23 +182,7 @@
                 <w:sz w:val="24"/>
                 <w:szCs w:val="24"/>
               </w:rPr>
-              <w:t xml:space="preserve">O projeto de padaria do seu Jacinto foi planejado visando aumentar a automatização, livrando-se da utilização de anotações e vendas manuais. O processo de venda dos seus produtos deve ser simples e prático. Deve conter opção de controle sobre seu estoque e maios </w:t>
-            </w:r>
-            <w:r>
-              <w:rPr>
-                <w:rFonts w:ascii="Arial" w:hAnsi="Arial" w:cs="Arial"/>
-                <w:sz w:val="24"/>
-                <w:szCs w:val="24"/>
-              </w:rPr>
-              <w:t>facilidade</w:t>
-            </w:r>
-            <w:r>
-              <w:rPr>
-                <w:rFonts w:ascii="Arial" w:hAnsi="Arial" w:cs="Arial"/>
-                <w:sz w:val="24"/>
-                <w:szCs w:val="24"/>
-              </w:rPr>
-              <w:t xml:space="preserve"> na venda</w:t>
+              <w:t>O projeto de padaria do seu Jacinto foi planejado visando aumentar a automatização, livrando-se da utilização de anotações e vendas manuais. O processo de venda dos seus produtos deve ser simples e prático. Deve conter opção de controle sobre seu estoque e maios facilidade na venda</w:t>
             </w:r>
           </w:p>
           <w:p>
@@ -309,15 +293,7 @@
                 <w:sz w:val="24"/>
                 <w:szCs w:val="24"/>
               </w:rPr>
-              <w:t xml:space="preserve">Verificar se o sistema responde ou não conforme esperado com base nos requisitos funcionais, casos de uso e regras de negócio do sistema hospitalar. </w:t>
-            </w:r>
-            <w:r>
-              <w:rPr>
-                <w:rFonts w:ascii="Arial" w:hAnsi="Arial" w:cs="Arial"/>
-                <w:sz w:val="24"/>
-                <w:szCs w:val="24"/>
-              </w:rPr>
-              <w:t xml:space="preserve"> </w:t>
+              <w:t xml:space="preserve">Verificar se o sistema responde ou não conforme esperado com base nos requisitos funcionais, casos de uso e regras de negócio do sistema hospitalar.  </w:t>
             </w:r>
           </w:p>
         </w:tc>
@@ -968,25 +944,7 @@
                       <w:sz w:val="24"/>
                       <w:szCs w:val="24"/>
                     </w:rPr>
-                    <w:t xml:space="preserve">Faça </w:t>
-                  </w:r>
-                  <w:proofErr w:type="spellStart"/>
-                  <w:r>
-                    <w:rPr>
-                      <w:rFonts w:ascii="Arial" w:hAnsi="Arial" w:cs="Arial"/>
-                      <w:sz w:val="24"/>
-                      <w:szCs w:val="24"/>
-                    </w:rPr>
-                    <w:t>logoff</w:t>
-                  </w:r>
-                  <w:proofErr w:type="spellEnd"/>
-                  <w:r>
-                    <w:rPr>
-                      <w:rFonts w:ascii="Arial" w:hAnsi="Arial" w:cs="Arial"/>
-                      <w:sz w:val="24"/>
-                      <w:szCs w:val="24"/>
-                    </w:rPr>
-                    <w:t xml:space="preserve"> do sistema</w:t>
+                    <w:t>Faça logoff do sistema</w:t>
                   </w:r>
                 </w:p>
               </w:tc>
@@ -1024,6 +982,23 @@
                 <w:szCs w:val="24"/>
               </w:rPr>
             </w:pPr>
+            <w:r>
+              <w:rPr>
+                <w:rFonts w:ascii="Arial" w:hAnsi="Arial" w:cs="Arial"/>
+                <w:sz w:val="24"/>
+                <w:szCs w:val="24"/>
+              </w:rPr>
+              <w:br/>
+            </w:r>
+            <w:r>
+              <w:rPr>
+                <w:rFonts w:ascii="Arial" w:hAnsi="Arial" w:cs="Arial"/>
+                <w:sz w:val="24"/>
+                <w:szCs w:val="24"/>
+                <w:highlight w:val="yellow"/>
+              </w:rPr>
+              <w:t>RESULTADO: SUCESSO.</w:t>
+            </w:r>
             <w:r>
               <w:rPr>
                 <w:rFonts w:ascii="Arial" w:hAnsi="Arial" w:cs="Arial"/>
@@ -1115,15 +1090,7 @@
                 <w:sz w:val="24"/>
                 <w:szCs w:val="24"/>
               </w:rPr>
-              <w:t>: 00</w:t>
-            </w:r>
-            <w:r>
-              <w:rPr>
-                <w:rFonts w:ascii="Arial" w:hAnsi="Arial" w:cs="Arial"/>
-                <w:sz w:val="24"/>
-                <w:szCs w:val="24"/>
-              </w:rPr>
-              <w:t>2</w:t>
+              <w:t>: 002</w:t>
             </w:r>
             <w:r>
               <w:rPr>
@@ -1502,25 +1469,7 @@
                       <w:sz w:val="24"/>
                       <w:szCs w:val="24"/>
                     </w:rPr>
-                    <w:t xml:space="preserve">Faça </w:t>
-                  </w:r>
-                  <w:proofErr w:type="spellStart"/>
-                  <w:r>
-                    <w:rPr>
-                      <w:rFonts w:ascii="Arial" w:hAnsi="Arial" w:cs="Arial"/>
-                      <w:sz w:val="24"/>
-                      <w:szCs w:val="24"/>
-                    </w:rPr>
-                    <w:t>logoff</w:t>
-                  </w:r>
-                  <w:proofErr w:type="spellEnd"/>
-                  <w:r>
-                    <w:rPr>
-                      <w:rFonts w:ascii="Arial" w:hAnsi="Arial" w:cs="Arial"/>
-                      <w:sz w:val="24"/>
-                      <w:szCs w:val="24"/>
-                    </w:rPr>
-                    <w:t xml:space="preserve"> do sistema</w:t>
+                    <w:t>Faça logoff do sistema</w:t>
                   </w:r>
                 </w:p>
               </w:tc>
@@ -1565,6 +1514,23 @@
                 <w:szCs w:val="24"/>
               </w:rPr>
               <w:br/>
+            </w:r>
+            <w:r>
+              <w:rPr>
+                <w:rFonts w:ascii="Arial" w:hAnsi="Arial" w:cs="Arial"/>
+                <w:sz w:val="24"/>
+                <w:szCs w:val="24"/>
+              </w:rPr>
+              <w:br/>
+            </w:r>
+            <w:r>
+              <w:rPr>
+                <w:rFonts w:ascii="Arial" w:hAnsi="Arial" w:cs="Arial"/>
+                <w:sz w:val="24"/>
+                <w:szCs w:val="24"/>
+                <w:highlight w:val="yellow"/>
+              </w:rPr>
+              <w:t>RESULTADO: SUCESSO.</w:t>
             </w:r>
             <w:r>
               <w:rPr>
@@ -1638,15 +1604,7 @@
                 <w:sz w:val="24"/>
                 <w:szCs w:val="24"/>
               </w:rPr>
-              <w:t>: 00</w:t>
-            </w:r>
-            <w:r>
-              <w:rPr>
-                <w:rFonts w:ascii="Arial" w:hAnsi="Arial" w:cs="Arial"/>
-                <w:sz w:val="24"/>
-                <w:szCs w:val="24"/>
-              </w:rPr>
-              <w:t>3</w:t>
+              <w:t>: 003</w:t>
             </w:r>
             <w:r>
               <w:rPr>
@@ -1774,18 +1732,8 @@
                 <w:sz w:val="24"/>
                 <w:szCs w:val="24"/>
               </w:rPr>
-              <w:t xml:space="preserve">Usuário: </w:t>
-            </w:r>
-            <w:proofErr w:type="spellStart"/>
-            <w:r>
-              <w:rPr>
-                <w:rFonts w:ascii="Arial" w:hAnsi="Arial" w:cs="Arial"/>
-                <w:sz w:val="24"/>
-                <w:szCs w:val="24"/>
-              </w:rPr>
-              <w:t>usuario_valido</w:t>
-            </w:r>
-            <w:proofErr w:type="spellEnd"/>
+              <w:t>Usuário: usuario_valido</w:t>
+            </w:r>
             <w:r>
               <w:rPr>
                 <w:rFonts w:ascii="Arial" w:hAnsi="Arial" w:cs="Arial"/>
@@ -1801,18 +1749,8 @@
                 <w:sz w:val="24"/>
                 <w:szCs w:val="24"/>
               </w:rPr>
-              <w:t xml:space="preserve">Senha: </w:t>
-            </w:r>
-            <w:proofErr w:type="spellStart"/>
-            <w:r>
-              <w:rPr>
-                <w:rFonts w:ascii="Arial" w:hAnsi="Arial" w:cs="Arial"/>
-                <w:sz w:val="24"/>
-                <w:szCs w:val="24"/>
-              </w:rPr>
-              <w:t>senha_valida</w:t>
-            </w:r>
-            <w:proofErr w:type="spellEnd"/>
+              <w:t>Senha: senha_valida</w:t>
+            </w:r>
           </w:p>
           <w:tbl>
             <w:tblPr>
@@ -2132,6 +2070,23 @@
                 <w:szCs w:val="24"/>
               </w:rPr>
             </w:pPr>
+            <w:r>
+              <w:rPr>
+                <w:rFonts w:ascii="Arial" w:hAnsi="Arial" w:cs="Arial"/>
+                <w:sz w:val="24"/>
+                <w:szCs w:val="24"/>
+              </w:rPr>
+              <w:br/>
+            </w:r>
+            <w:r>
+              <w:rPr>
+                <w:rFonts w:ascii="Arial" w:hAnsi="Arial" w:cs="Arial"/>
+                <w:sz w:val="24"/>
+                <w:szCs w:val="24"/>
+                <w:highlight w:val="yellow"/>
+              </w:rPr>
+              <w:t>RESULTADO: SUCESSO.</w:t>
+            </w:r>
           </w:p>
           <w:p>
             <w:pPr>
@@ -2142,66 +2097,6 @@
                 <w:szCs w:val="24"/>
               </w:rPr>
             </w:pPr>
-            <w:r>
-              <w:rPr>
-                <w:rFonts w:ascii="Arial" w:hAnsi="Arial" w:cs="Arial"/>
-                <w:b/>
-                <w:bCs/>
-                <w:sz w:val="24"/>
-                <w:szCs w:val="24"/>
-              </w:rPr>
-              <w:t>ID</w:t>
-            </w:r>
-            <w:r>
-              <w:rPr>
-                <w:rFonts w:ascii="Arial" w:hAnsi="Arial" w:cs="Arial"/>
-                <w:sz w:val="24"/>
-                <w:szCs w:val="24"/>
-              </w:rPr>
-              <w:t>: 00</w:t>
-            </w:r>
-            <w:r>
-              <w:rPr>
-                <w:rFonts w:ascii="Arial" w:hAnsi="Arial" w:cs="Arial"/>
-                <w:sz w:val="24"/>
-                <w:szCs w:val="24"/>
-              </w:rPr>
-              <w:t>4</w:t>
-            </w:r>
-            <w:r>
-              <w:rPr>
-                <w:rFonts w:ascii="Arial" w:hAnsi="Arial" w:cs="Arial"/>
-                <w:sz w:val="24"/>
-                <w:szCs w:val="24"/>
-              </w:rPr>
-              <w:br/>
-            </w:r>
-            <w:r>
-              <w:rPr>
-                <w:rFonts w:ascii="Arial" w:hAnsi="Arial" w:cs="Arial"/>
-                <w:b/>
-                <w:bCs/>
-                <w:sz w:val="24"/>
-                <w:szCs w:val="24"/>
-              </w:rPr>
-              <w:t>Descrição</w:t>
-            </w:r>
-            <w:r>
-              <w:rPr>
-                <w:rFonts w:ascii="Arial" w:hAnsi="Arial" w:cs="Arial"/>
-                <w:sz w:val="24"/>
-                <w:szCs w:val="24"/>
-              </w:rPr>
-              <w:t xml:space="preserve">: </w:t>
-            </w:r>
-            <w:r>
-              <w:rPr>
-                <w:rFonts w:ascii="Arial" w:hAnsi="Arial" w:cs="Arial"/>
-                <w:sz w:val="24"/>
-                <w:szCs w:val="24"/>
-              </w:rPr>
-              <w:t>Teste de login com senha inválida.</w:t>
-            </w:r>
           </w:p>
           <w:p>
             <w:pPr>
@@ -2220,33 +2115,15 @@
                 <w:sz w:val="24"/>
                 <w:szCs w:val="24"/>
               </w:rPr>
-              <w:t>Pré-condições de execução:</w:t>
-            </w:r>
-            <w:r>
-              <w:rPr>
-                <w:rFonts w:ascii="Arial" w:hAnsi="Arial" w:cs="Arial"/>
-                <w:sz w:val="24"/>
-                <w:szCs w:val="24"/>
-              </w:rPr>
-              <w:br/>
-              <w:t>- A tela de login deve ser acessível.</w:t>
-            </w:r>
-            <w:r>
-              <w:rPr>
-                <w:rFonts w:ascii="Arial" w:hAnsi="Arial" w:cs="Arial"/>
-                <w:sz w:val="24"/>
-                <w:szCs w:val="24"/>
-              </w:rPr>
-              <w:br/>
-              <w:t xml:space="preserve">- Deve haver pelo menos um usuário cadastrado </w:t>
-            </w:r>
-            <w:r>
-              <w:rPr>
-                <w:rFonts w:ascii="Arial" w:hAnsi="Arial" w:cs="Arial"/>
-                <w:sz w:val="24"/>
-                <w:szCs w:val="24"/>
-              </w:rPr>
-              <w:t>com login e senha válidos no banco de dados.</w:t>
+              <w:t>ID</w:t>
+            </w:r>
+            <w:r>
+              <w:rPr>
+                <w:rFonts w:ascii="Arial" w:hAnsi="Arial" w:cs="Arial"/>
+                <w:sz w:val="24"/>
+                <w:szCs w:val="24"/>
+              </w:rPr>
+              <w:t>: 004</w:t>
             </w:r>
             <w:r>
               <w:rPr>
@@ -2264,6 +2141,86 @@
                 <w:sz w:val="24"/>
                 <w:szCs w:val="24"/>
               </w:rPr>
+              <w:t>Descrição</w:t>
+            </w:r>
+            <w:r>
+              <w:rPr>
+                <w:rFonts w:ascii="Arial" w:hAnsi="Arial" w:cs="Arial"/>
+                <w:sz w:val="24"/>
+                <w:szCs w:val="24"/>
+              </w:rPr>
+              <w:t xml:space="preserve">: </w:t>
+            </w:r>
+            <w:r>
+              <w:rPr>
+                <w:rFonts w:ascii="Arial" w:hAnsi="Arial" w:cs="Arial"/>
+                <w:sz w:val="24"/>
+                <w:szCs w:val="24"/>
+              </w:rPr>
+              <w:t>Teste de login com senha inválida.</w:t>
+            </w:r>
+          </w:p>
+          <w:p>
+            <w:pPr>
+              <w:spacing w:line="360" w:lineRule="auto"/>
+              <w:rPr>
+                <w:rFonts w:ascii="Arial" w:hAnsi="Arial" w:cs="Arial"/>
+                <w:sz w:val="24"/>
+                <w:szCs w:val="24"/>
+              </w:rPr>
+            </w:pPr>
+            <w:r>
+              <w:rPr>
+                <w:rFonts w:ascii="Arial" w:hAnsi="Arial" w:cs="Arial"/>
+                <w:b/>
+                <w:bCs/>
+                <w:sz w:val="24"/>
+                <w:szCs w:val="24"/>
+              </w:rPr>
+              <w:t>Pré-condições de execução:</w:t>
+            </w:r>
+            <w:r>
+              <w:rPr>
+                <w:rFonts w:ascii="Arial" w:hAnsi="Arial" w:cs="Arial"/>
+                <w:sz w:val="24"/>
+                <w:szCs w:val="24"/>
+              </w:rPr>
+              <w:br/>
+              <w:t>- A tela de login deve ser acessível.</w:t>
+            </w:r>
+            <w:r>
+              <w:rPr>
+                <w:rFonts w:ascii="Arial" w:hAnsi="Arial" w:cs="Arial"/>
+                <w:sz w:val="24"/>
+                <w:szCs w:val="24"/>
+              </w:rPr>
+              <w:br/>
+              <w:t xml:space="preserve">- Deve haver pelo menos um usuário cadastrado </w:t>
+            </w:r>
+            <w:r>
+              <w:rPr>
+                <w:rFonts w:ascii="Arial" w:hAnsi="Arial" w:cs="Arial"/>
+                <w:sz w:val="24"/>
+                <w:szCs w:val="24"/>
+              </w:rPr>
+              <w:t>com login e senha válidos no banco de dados.</w:t>
+            </w:r>
+            <w:r>
+              <w:rPr>
+                <w:rFonts w:ascii="Arial" w:hAnsi="Arial" w:cs="Arial"/>
+                <w:sz w:val="24"/>
+                <w:szCs w:val="24"/>
+              </w:rPr>
+              <w:br/>
+            </w:r>
+            <w:r>
+              <w:rPr>
+                <w:rFonts w:ascii="Arial" w:hAnsi="Arial" w:cs="Arial"/>
+                <w:b/>
+                <w:bCs/>
+                <w:sz w:val="24"/>
+                <w:szCs w:val="24"/>
+              </w:rPr>
               <w:t>Valores de entrada:</w:t>
             </w:r>
             <w:r>
@@ -2281,18 +2238,8 @@
                 <w:sz w:val="24"/>
                 <w:szCs w:val="24"/>
               </w:rPr>
-              <w:t xml:space="preserve">Usuário: </w:t>
-            </w:r>
-            <w:proofErr w:type="spellStart"/>
-            <w:r>
-              <w:rPr>
-                <w:rFonts w:ascii="Arial" w:hAnsi="Arial" w:cs="Arial"/>
-                <w:sz w:val="24"/>
-                <w:szCs w:val="24"/>
-              </w:rPr>
-              <w:t>usuario_valido</w:t>
-            </w:r>
-            <w:proofErr w:type="spellEnd"/>
+              <w:t>Usuário: usuario_valido</w:t>
+            </w:r>
             <w:r>
               <w:rPr>
                 <w:rFonts w:ascii="Arial" w:hAnsi="Arial" w:cs="Arial"/>
@@ -2308,18 +2255,8 @@
                 <w:sz w:val="24"/>
                 <w:szCs w:val="24"/>
               </w:rPr>
-              <w:t xml:space="preserve">Senha: </w:t>
-            </w:r>
-            <w:proofErr w:type="spellStart"/>
-            <w:r>
-              <w:rPr>
-                <w:rFonts w:ascii="Arial" w:hAnsi="Arial" w:cs="Arial"/>
-                <w:sz w:val="24"/>
-                <w:szCs w:val="24"/>
-              </w:rPr>
-              <w:t>senha_invalida</w:t>
-            </w:r>
-            <w:proofErr w:type="spellEnd"/>
+              <w:t>Senha: senha_invalida</w:t>
+            </w:r>
           </w:p>
           <w:tbl>
             <w:tblPr>
@@ -2648,6 +2585,24 @@
                 <w:szCs w:val="24"/>
               </w:rPr>
             </w:pPr>
+            <w:r>
+              <w:rPr>
+                <w:rFonts w:ascii="Arial" w:hAnsi="Arial" w:cs="Arial"/>
+                <w:sz w:val="24"/>
+                <w:szCs w:val="24"/>
+              </w:rPr>
+              <w:lastRenderedPageBreak/>
+              <w:br/>
+            </w:r>
+            <w:r>
+              <w:rPr>
+                <w:rFonts w:ascii="Arial" w:hAnsi="Arial" w:cs="Arial"/>
+                <w:sz w:val="24"/>
+                <w:szCs w:val="24"/>
+                <w:highlight w:val="yellow"/>
+              </w:rPr>
+              <w:t>RESULTADO: SUCESSO.</w:t>
+            </w:r>
           </w:p>
           <w:p>
             <w:pPr>
@@ -2678,7 +2633,6 @@
                 <w:sz w:val="24"/>
                 <w:szCs w:val="24"/>
               </w:rPr>
-              <w:lastRenderedPageBreak/>
               <w:t>ID</w:t>
             </w:r>
             <w:r>
@@ -2687,15 +2641,7 @@
                 <w:sz w:val="24"/>
                 <w:szCs w:val="24"/>
               </w:rPr>
-              <w:t>: 00</w:t>
-            </w:r>
-            <w:r>
-              <w:rPr>
-                <w:rFonts w:ascii="Arial" w:hAnsi="Arial" w:cs="Arial"/>
-                <w:sz w:val="24"/>
-                <w:szCs w:val="24"/>
-              </w:rPr>
-              <w:t>5</w:t>
+              <w:t>: 005</w:t>
             </w:r>
             <w:r>
               <w:rPr>
@@ -3089,6 +3035,23 @@
                 <w:szCs w:val="24"/>
               </w:rPr>
             </w:pPr>
+            <w:r>
+              <w:rPr>
+                <w:rFonts w:ascii="Arial" w:hAnsi="Arial" w:cs="Arial"/>
+                <w:sz w:val="24"/>
+                <w:szCs w:val="24"/>
+              </w:rPr>
+              <w:br/>
+            </w:r>
+            <w:r>
+              <w:rPr>
+                <w:rFonts w:ascii="Arial" w:hAnsi="Arial" w:cs="Arial"/>
+                <w:sz w:val="24"/>
+                <w:szCs w:val="24"/>
+                <w:highlight w:val="yellow"/>
+              </w:rPr>
+              <w:t>RESULTADO: SUCESSO.</w:t>
+            </w:r>
           </w:p>
           <w:p>
             <w:pPr>
@@ -3115,15 +3078,7 @@
                 <w:sz w:val="24"/>
                 <w:szCs w:val="24"/>
               </w:rPr>
-              <w:t>: 00</w:t>
-            </w:r>
-            <w:r>
-              <w:rPr>
-                <w:rFonts w:ascii="Arial" w:hAnsi="Arial" w:cs="Arial"/>
-                <w:sz w:val="24"/>
-                <w:szCs w:val="24"/>
-              </w:rPr>
-              <w:t>6</w:t>
+              <w:t>: 006</w:t>
             </w:r>
             <w:r>
               <w:rPr>
@@ -3157,25 +3112,7 @@
                 <w:sz w:val="24"/>
                 <w:szCs w:val="24"/>
               </w:rPr>
-              <w:t>este de login com senha válida, mas com formatação incorreta (</w:t>
-            </w:r>
-            <w:proofErr w:type="spellStart"/>
-            <w:r>
-              <w:rPr>
-                <w:rFonts w:ascii="Arial" w:hAnsi="Arial" w:cs="Arial"/>
-                <w:sz w:val="24"/>
-                <w:szCs w:val="24"/>
-              </w:rPr>
-              <w:t>ex</w:t>
-            </w:r>
-            <w:proofErr w:type="spellEnd"/>
-            <w:r>
-              <w:rPr>
-                <w:rFonts w:ascii="Arial" w:hAnsi="Arial" w:cs="Arial"/>
-                <w:sz w:val="24"/>
-                <w:szCs w:val="24"/>
-              </w:rPr>
-              <w:t>: espaços extras).</w:t>
+              <w:t>este de login com senha válida, mas com formatação incorreta (ex: espaços extras).</w:t>
             </w:r>
           </w:p>
           <w:p>
@@ -3265,18 +3202,8 @@
                 <w:sz w:val="24"/>
                 <w:szCs w:val="24"/>
               </w:rPr>
-              <w:t xml:space="preserve">Usuário: </w:t>
-            </w:r>
-            <w:proofErr w:type="spellStart"/>
-            <w:r>
-              <w:rPr>
-                <w:rFonts w:ascii="Arial" w:hAnsi="Arial" w:cs="Arial"/>
-                <w:sz w:val="24"/>
-                <w:szCs w:val="24"/>
-              </w:rPr>
-              <w:t>usuario_valido</w:t>
-            </w:r>
-            <w:proofErr w:type="spellEnd"/>
+              <w:t>Usuário: usuario_valido</w:t>
+            </w:r>
             <w:r>
               <w:rPr>
                 <w:rFonts w:ascii="Arial" w:hAnsi="Arial" w:cs="Arial"/>
@@ -3292,25 +3219,7 @@
                 <w:sz w:val="24"/>
                 <w:szCs w:val="24"/>
               </w:rPr>
-              <w:t xml:space="preserve">Senha: </w:t>
-            </w:r>
-            <w:proofErr w:type="spellStart"/>
-            <w:r>
-              <w:rPr>
-                <w:rFonts w:ascii="Arial" w:hAnsi="Arial" w:cs="Arial"/>
-                <w:sz w:val="24"/>
-                <w:szCs w:val="24"/>
-              </w:rPr>
-              <w:t>senha_valida</w:t>
-            </w:r>
-            <w:proofErr w:type="spellEnd"/>
-            <w:r>
-              <w:rPr>
-                <w:rFonts w:ascii="Arial" w:hAnsi="Arial" w:cs="Arial"/>
-                <w:sz w:val="24"/>
-                <w:szCs w:val="24"/>
-              </w:rPr>
-              <w:t xml:space="preserve"> (com espaços extras antes e depois da senha)</w:t>
+              <w:t>Senha: senha_valida (com espaços extras antes e depois da senha)</w:t>
             </w:r>
           </w:p>
           <w:tbl>
@@ -3421,6 +3330,7 @@
                       <w:sz w:val="24"/>
                       <w:szCs w:val="24"/>
                     </w:rPr>
+                    <w:lastRenderedPageBreak/>
                     <w:t xml:space="preserve">1 </w:t>
                   </w:r>
                 </w:p>
@@ -3495,7 +3405,6 @@
                       <w:sz w:val="24"/>
                       <w:szCs w:val="24"/>
                     </w:rPr>
-                    <w:lastRenderedPageBreak/>
                     <w:t>2</w:t>
                   </w:r>
                 </w:p>
@@ -3616,24 +3525,7 @@
                       <w:sz w:val="24"/>
                       <w:szCs w:val="24"/>
                     </w:rPr>
-                    <w:t xml:space="preserve">O </w:t>
-                  </w:r>
-                  <w:proofErr w:type="gramStart"/>
-                  <w:r>
-                    <w:rPr>
-                      <w:rFonts w:ascii="Arial" w:hAnsi="Arial" w:cs="Arial"/>
-                      <w:sz w:val="24"/>
-                      <w:szCs w:val="24"/>
-                    </w:rPr>
-                    <w:t xml:space="preserve">sistema </w:t>
-                  </w:r>
-                  <w:r>
-                    <w:rPr>
-                      <w:rFonts w:ascii="Arial" w:hAnsi="Arial" w:cs="Arial"/>
-                      <w:sz w:val="24"/>
-                      <w:szCs w:val="24"/>
-                    </w:rPr>
-                    <w:t>v</w:t>
+                    <w:t>O sistema v</w:t>
                   </w:r>
                   <w:r>
                     <w:rPr>
@@ -3649,16 +3541,7 @@
                       <w:sz w:val="24"/>
                       <w:szCs w:val="24"/>
                     </w:rPr>
-                    <w:t>lida</w:t>
-                  </w:r>
-                  <w:proofErr w:type="gramEnd"/>
-                  <w:r>
-                    <w:rPr>
-                      <w:rFonts w:ascii="Arial" w:hAnsi="Arial" w:cs="Arial"/>
-                      <w:sz w:val="24"/>
-                      <w:szCs w:val="24"/>
-                    </w:rPr>
-                    <w:t xml:space="preserve"> a senha removendo os espaços extras e permite o login, redirecionando o usuário para a tela inicial.</w:t>
+                    <w:t>lida a senha removendo os espaços extras e permite o login, redirecionando o usuário para a tela inicial.</w:t>
                   </w:r>
                 </w:p>
               </w:tc>
@@ -3675,6 +3558,23 @@
                 <w:szCs w:val="24"/>
               </w:rPr>
             </w:pPr>
+            <w:r>
+              <w:rPr>
+                <w:rFonts w:ascii="Arial" w:hAnsi="Arial" w:cs="Arial"/>
+                <w:sz w:val="24"/>
+                <w:szCs w:val="24"/>
+              </w:rPr>
+              <w:br/>
+            </w:r>
+            <w:r>
+              <w:rPr>
+                <w:rFonts w:ascii="Arial" w:hAnsi="Arial" w:cs="Arial"/>
+                <w:sz w:val="24"/>
+                <w:szCs w:val="24"/>
+                <w:highlight w:val="yellow"/>
+              </w:rPr>
+              <w:t>RESULTADO: SUCESSO.</w:t>
+            </w:r>
           </w:p>
           <w:p>
             <w:pPr>
@@ -3701,15 +3601,7 @@
                 <w:sz w:val="24"/>
                 <w:szCs w:val="24"/>
               </w:rPr>
-              <w:t>: 00</w:t>
-            </w:r>
-            <w:r>
-              <w:rPr>
-                <w:rFonts w:ascii="Arial" w:hAnsi="Arial" w:cs="Arial"/>
-                <w:sz w:val="24"/>
-                <w:szCs w:val="24"/>
-              </w:rPr>
-              <w:t>7</w:t>
+              <w:t>: 007</w:t>
             </w:r>
             <w:r>
               <w:rPr>
@@ -3807,18 +3699,8 @@
                 <w:sz w:val="24"/>
                 <w:szCs w:val="24"/>
               </w:rPr>
-              <w:t xml:space="preserve">Usuário: </w:t>
-            </w:r>
-            <w:proofErr w:type="spellStart"/>
-            <w:r>
-              <w:rPr>
-                <w:rFonts w:ascii="Arial" w:hAnsi="Arial" w:cs="Arial"/>
-                <w:sz w:val="24"/>
-                <w:szCs w:val="24"/>
-              </w:rPr>
-              <w:t>usuario_nao_existente</w:t>
-            </w:r>
-            <w:proofErr w:type="spellEnd"/>
+              <w:t>Usuário: usuario_nao_existente</w:t>
+            </w:r>
             <w:r>
               <w:rPr>
                 <w:rFonts w:ascii="Arial" w:hAnsi="Arial" w:cs="Arial"/>
@@ -3834,18 +3716,8 @@
                 <w:sz w:val="24"/>
                 <w:szCs w:val="24"/>
               </w:rPr>
-              <w:t xml:space="preserve">Senha: </w:t>
-            </w:r>
-            <w:proofErr w:type="spellStart"/>
-            <w:r>
-              <w:rPr>
-                <w:rFonts w:ascii="Arial" w:hAnsi="Arial" w:cs="Arial"/>
-                <w:sz w:val="24"/>
-                <w:szCs w:val="24"/>
-              </w:rPr>
-              <w:t>senha_qualquer</w:t>
-            </w:r>
-            <w:proofErr w:type="spellEnd"/>
+              <w:t>Senha: senha_qualquer</w:t>
+            </w:r>
           </w:p>
           <w:tbl>
             <w:tblPr>
@@ -4052,7 +3924,16 @@
                       <w:sz w:val="24"/>
                       <w:szCs w:val="24"/>
                     </w:rPr>
-                    <w:t>Preencha os campos "Usuário" e "Senha" com dados não cadastrados.</w:t>
+                    <w:t xml:space="preserve">Preencha os campos "Usuário" e "Senha" </w:t>
+                  </w:r>
+                  <w:r>
+                    <w:rPr>
+                      <w:rFonts w:ascii="Arial" w:hAnsi="Arial" w:cs="Arial"/>
+                      <w:sz w:val="24"/>
+                      <w:szCs w:val="24"/>
+                    </w:rPr>
+                    <w:lastRenderedPageBreak/>
+                    <w:t>com dados não cadastrados.</w:t>
                   </w:r>
                 </w:p>
               </w:tc>
@@ -4075,6 +3956,7 @@
                       <w:sz w:val="24"/>
                       <w:szCs w:val="24"/>
                     </w:rPr>
+                    <w:lastRenderedPageBreak/>
                     <w:t>Os campos são preenchidos</w:t>
                   </w:r>
                   <w:r>
@@ -4157,16 +4039,7 @@
                       <w:sz w:val="24"/>
                       <w:szCs w:val="24"/>
                     </w:rPr>
-                    <w:t xml:space="preserve">O sistema exibe uma mensagem de erro: </w:t>
-                  </w:r>
-                  <w:r>
-                    <w:rPr>
-                      <w:rFonts w:ascii="Arial" w:hAnsi="Arial" w:cs="Arial"/>
-                      <w:sz w:val="24"/>
-                      <w:szCs w:val="24"/>
-                    </w:rPr>
-                    <w:lastRenderedPageBreak/>
-                    <w:t>"Usuário ou senha inválidos"</w:t>
+                    <w:t>O sistema exibe uma mensagem de erro: "Usuário ou senha inválidos"</w:t>
                   </w:r>
                 </w:p>
               </w:tc>
@@ -4181,8 +4054,26 @@
                 <w:bCs/>
                 <w:sz w:val="24"/>
                 <w:szCs w:val="24"/>
+                <w:u w:val="single"/>
               </w:rPr>
             </w:pPr>
+            <w:r>
+              <w:rPr>
+                <w:rFonts w:ascii="Arial" w:hAnsi="Arial" w:cs="Arial"/>
+                <w:sz w:val="24"/>
+                <w:szCs w:val="24"/>
+              </w:rPr>
+              <w:br/>
+            </w:r>
+            <w:r>
+              <w:rPr>
+                <w:rFonts w:ascii="Arial" w:hAnsi="Arial" w:cs="Arial"/>
+                <w:sz w:val="24"/>
+                <w:szCs w:val="24"/>
+                <w:highlight w:val="yellow"/>
+              </w:rPr>
+              <w:t>RESULTADO: SUCESSO.</w:t>
+            </w:r>
           </w:p>
         </w:tc>
       </w:tr>
@@ -4332,25 +4223,7 @@
                 <w:sz w:val="24"/>
                 <w:szCs w:val="24"/>
               </w:rPr>
-              <w:t xml:space="preserve">: Verificar a integridade do sistema e se </w:t>
-            </w:r>
-            <w:proofErr w:type="gramStart"/>
-            <w:r>
-              <w:rPr>
-                <w:rFonts w:ascii="Arial" w:hAnsi="Arial" w:cs="Arial"/>
-                <w:sz w:val="24"/>
-                <w:szCs w:val="24"/>
-              </w:rPr>
-              <w:t>o mesmo</w:t>
-            </w:r>
-            <w:proofErr w:type="gramEnd"/>
-            <w:r>
-              <w:rPr>
-                <w:rFonts w:ascii="Arial" w:hAnsi="Arial" w:cs="Arial"/>
-                <w:sz w:val="24"/>
-                <w:szCs w:val="24"/>
-              </w:rPr>
-              <w:t xml:space="preserve"> corresponde conforme os requisitos funcionais e regras de negócio.</w:t>
+              <w:t>: Verificar a integridade do sistema e se o mesmo corresponde conforme os requisitos funcionais e regras de negócio.</w:t>
             </w:r>
             <w:r>
               <w:rPr>
@@ -4824,6 +4697,7 @@
   <w:style w:type="character" w:default="1" w:styleId="Fontepargpadro">
     <w:name w:val="Default Paragraph Font"/>
     <w:uiPriority w:val="1"/>
+    <w:semiHidden/>
     <w:unhideWhenUsed/>
   </w:style>
   <w:style w:type="table" w:default="1" w:styleId="Tabelanormal">
@@ -5165,11 +5039,12 @@
 </file>
 
 <file path=customXml/item1.xml><?xml version="1.0" encoding="utf-8"?>
-<p:properties xmlns:p="http://schemas.microsoft.com/office/2006/metadata/properties" xmlns:xsi="http://www.w3.org/2001/XMLSchema-instance" xmlns:pc="http://schemas.microsoft.com/office/infopath/2007/PartnerControls">
-  <documentManagement>
-    <TaxCatchAll xmlns="ad7f9cce-789d-48b6-8905-cbaebc4984a9" xsi:nil="true"/>
-  </documentManagement>
-</p:properties>
+<?mso-contentType ?>
+<FormTemplates xmlns="http://schemas.microsoft.com/sharepoint/v3/contenttype/forms">
+  <Display>DocumentLibraryForm</Display>
+  <Edit>DocumentLibraryForm</Edit>
+  <New>DocumentLibraryForm</New>
+</FormTemplates>
 </file>
 
 <file path=customXml/item2.xml><?xml version="1.0" encoding="utf-8"?>
@@ -5408,20 +5283,17 @@
 </file>
 
 <file path=customXml/item3.xml><?xml version="1.0" encoding="utf-8"?>
-<?mso-contentType ?>
-<FormTemplates xmlns="http://schemas.microsoft.com/sharepoint/v3/contenttype/forms">
-  <Display>DocumentLibraryForm</Display>
-  <Edit>DocumentLibraryForm</Edit>
-  <New>DocumentLibraryForm</New>
-</FormTemplates>
+<p:properties xmlns:p="http://schemas.microsoft.com/office/2006/metadata/properties" xmlns:xsi="http://www.w3.org/2001/XMLSchema-instance" xmlns:pc="http://schemas.microsoft.com/office/infopath/2007/PartnerControls">
+  <documentManagement>
+    <TaxCatchAll xmlns="ad7f9cce-789d-48b6-8905-cbaebc4984a9" xsi:nil="true"/>
+  </documentManagement>
+</p:properties>
 </file>
 
 <file path=customXml/itemProps1.xml><?xml version="1.0" encoding="utf-8"?>
-<ds:datastoreItem xmlns:ds="http://schemas.openxmlformats.org/officeDocument/2006/customXml" ds:itemID="{8F51E56A-F027-470D-8EB7-1E98A593272C}">
+<ds:datastoreItem xmlns:ds="http://schemas.openxmlformats.org/officeDocument/2006/customXml" ds:itemID="{494CD372-5FDB-413A-A5B5-9C84CDE11B6E}">
   <ds:schemaRefs>
-    <ds:schemaRef ds:uri="http://schemas.microsoft.com/office/2006/metadata/properties"/>
-    <ds:schemaRef ds:uri="http://schemas.microsoft.com/office/infopath/2007/PartnerControls"/>
-    <ds:schemaRef ds:uri="ad7f9cce-789d-48b6-8905-cbaebc4984a9"/>
+    <ds:schemaRef ds:uri="http://schemas.microsoft.com/sharepoint/v3/contenttype/forms"/>
   </ds:schemaRefs>
 </ds:datastoreItem>
 </file>
@@ -5446,9 +5318,11 @@
 </file>
 
 <file path=customXml/itemProps3.xml><?xml version="1.0" encoding="utf-8"?>
-<ds:datastoreItem xmlns:ds="http://schemas.openxmlformats.org/officeDocument/2006/customXml" ds:itemID="{494CD372-5FDB-413A-A5B5-9C84CDE11B6E}">
+<ds:datastoreItem xmlns:ds="http://schemas.openxmlformats.org/officeDocument/2006/customXml" ds:itemID="{8F51E56A-F027-470D-8EB7-1E98A593272C}">
   <ds:schemaRefs>
-    <ds:schemaRef ds:uri="http://schemas.microsoft.com/sharepoint/v3/contenttype/forms"/>
+    <ds:schemaRef ds:uri="http://schemas.microsoft.com/office/2006/metadata/properties"/>
+    <ds:schemaRef ds:uri="http://schemas.microsoft.com/office/infopath/2007/PartnerControls"/>
+    <ds:schemaRef ds:uri="ad7f9cce-789d-48b6-8905-cbaebc4984a9"/>
   </ds:schemaRefs>
 </ds:datastoreItem>
 </file>
</xml_diff>